<commit_message>
Updated documents + screenshots
</commit_message>
<xml_diff>
--- a/assignment2_allAnswers.docx
+++ b/assignment2_allAnswers.docx
@@ -93,6 +93,13 @@
       <w:r>
         <w:t>Megan: Designed the html pages for Login and Client Registration</w:t>
       </w:r>
+      <w:r>
+        <w:t xml:space="preserve">. Help brainstormed in the aesthetics of the </w:t>
+      </w:r>
+      <w:r>
+        <w:tab/>
+        <w:t>frontend.</w:t>
+      </w:r>
     </w:p>
     <w:p>
       <w:pPr>
@@ -131,6 +138,9 @@
       </w:pPr>
       <w:r>
         <w:t>David: Designed the html page for Client Profile Management</w:t>
+      </w:r>
+      <w:r>
+        <w:t>. Implemented the menu ribbon for logged in users and designed the style.css.</w:t>
       </w:r>
     </w:p>
     <w:p>
@@ -316,23 +326,20 @@
     </w:p>
     <w:p>
       <w:r>
+        <w:lastRenderedPageBreak/>
+        <w:t>Sign Up</w:t>
+      </w:r>
+    </w:p>
+    <w:p>
+      <w:r>
         <w:rPr>
           <w:noProof/>
         </w:rPr>
-        <w:lastRenderedPageBreak/>
         <w:drawing>
-          <wp:anchor distT="0" distB="0" distL="114300" distR="114300" simplePos="0" relativeHeight="251660288" behindDoc="1" locked="0" layoutInCell="1" allowOverlap="1" wp14:anchorId="4461FA52" wp14:editId="2E811436">
-            <wp:simplePos x="0" y="0"/>
-            <wp:positionH relativeFrom="margin">
-              <wp:align>left</wp:align>
-            </wp:positionH>
-            <wp:positionV relativeFrom="paragraph">
-              <wp:posOffset>236352</wp:posOffset>
-            </wp:positionV>
-            <wp:extent cx="13716785" cy="6693283"/>
-            <wp:effectExtent l="0" t="0" r="5080" b="2540"/>
-            <wp:wrapNone/>
-            <wp:docPr id="4" name="Picture 4" descr="A picture containing application&#10;&#10;Description automatically generated"/>
+          <wp:inline distT="0" distB="0" distL="0" distR="0" wp14:anchorId="1CC48A11" wp14:editId="687E25D5">
+            <wp:extent cx="6858000" cy="3354070"/>
+            <wp:effectExtent l="0" t="0" r="0" b="0"/>
+            <wp:docPr id="1" name="Picture 1" descr="Graphical user interface, text, application, email&#10;&#10;Description automatically generated"/>
             <wp:cNvGraphicFramePr>
               <a:graphicFrameLocks xmlns:a="http://schemas.openxmlformats.org/drawingml/2006/main" noChangeAspect="1"/>
             </wp:cNvGraphicFramePr>
@@ -340,11 +347,11 @@
               <a:graphicData uri="http://schemas.openxmlformats.org/drawingml/2006/picture">
                 <pic:pic xmlns:pic="http://schemas.openxmlformats.org/drawingml/2006/picture">
                   <pic:nvPicPr>
-                    <pic:cNvPr id="4" name="Picture 4" descr="A picture containing application&#10;&#10;Description automatically generated"/>
+                    <pic:cNvPr id="1" name="Picture 1" descr="Graphical user interface, text, application, email&#10;&#10;Description automatically generated"/>
                     <pic:cNvPicPr/>
                   </pic:nvPicPr>
                   <pic:blipFill>
-                    <a:blip r:embed="rId11" cstate="print">
+                    <a:blip r:embed="rId11">
                       <a:extLst>
                         <a:ext uri="{28A0092B-C50C-407E-A947-70E740481C1C}">
                           <a14:useLocalDpi xmlns:a14="http://schemas.microsoft.com/office/drawing/2010/main" val="0"/>
@@ -358,7 +365,7 @@
                   <pic:spPr>
                     <a:xfrm>
                       <a:off x="0" y="0"/>
-                      <a:ext cx="13716785" cy="6693283"/>
+                      <a:ext cx="6858000" cy="3354070"/>
                     </a:xfrm>
                     <a:prstGeom prst="rect">
                       <a:avLst/>
@@ -367,24 +374,20 @@
                 </pic:pic>
               </a:graphicData>
             </a:graphic>
-            <wp14:sizeRelH relativeFrom="page">
-              <wp14:pctWidth>0</wp14:pctWidth>
-            </wp14:sizeRelH>
-            <wp14:sizeRelV relativeFrom="page">
-              <wp14:pctHeight>0</wp14:pctHeight>
-            </wp14:sizeRelV>
-          </wp:anchor>
+          </wp:inline>
         </w:drawing>
       </w:r>
-      <w:r>
-        <w:t>Sign Up</w:t>
-      </w:r>
     </w:p>
     <w:p/>
-    <w:p/>
     <w:p>
       <w:r>
         <w:br w:type="page"/>
+      </w:r>
+    </w:p>
+    <w:p>
+      <w:r>
+        <w:lastRenderedPageBreak/>
+        <w:t>Complete Profile</w:t>
       </w:r>
     </w:p>
     <w:p>
@@ -392,20 +395,11 @@
         <w:rPr>
           <w:noProof/>
         </w:rPr>
-        <w:lastRenderedPageBreak/>
         <w:drawing>
-          <wp:anchor distT="0" distB="0" distL="114300" distR="114300" simplePos="0" relativeHeight="251661312" behindDoc="1" locked="0" layoutInCell="1" allowOverlap="1" wp14:anchorId="6DE9D064" wp14:editId="07569AE4">
-            <wp:simplePos x="0" y="0"/>
-            <wp:positionH relativeFrom="column">
-              <wp:posOffset>-1</wp:posOffset>
-            </wp:positionH>
-            <wp:positionV relativeFrom="paragraph">
-              <wp:posOffset>288230</wp:posOffset>
-            </wp:positionV>
-            <wp:extent cx="13828143" cy="6747622"/>
-            <wp:effectExtent l="0" t="0" r="2540" b="0"/>
-            <wp:wrapNone/>
-            <wp:docPr id="5" name="Picture 5" descr="A picture containing application&#10;&#10;Description automatically generated"/>
+          <wp:inline distT="0" distB="0" distL="0" distR="0" wp14:anchorId="5D5C0509" wp14:editId="1C9442A4">
+            <wp:extent cx="6858000" cy="3346450"/>
+            <wp:effectExtent l="0" t="0" r="0" b="6350"/>
+            <wp:docPr id="9" name="Picture 9" descr="Graphical user interface, text&#10;&#10;Description automatically generated"/>
             <wp:cNvGraphicFramePr>
               <a:graphicFrameLocks xmlns:a="http://schemas.openxmlformats.org/drawingml/2006/main" noChangeAspect="1"/>
             </wp:cNvGraphicFramePr>
@@ -413,7 +407,7 @@
               <a:graphicData uri="http://schemas.openxmlformats.org/drawingml/2006/picture">
                 <pic:pic xmlns:pic="http://schemas.openxmlformats.org/drawingml/2006/picture">
                   <pic:nvPicPr>
-                    <pic:cNvPr id="5" name="Picture 5" descr="A picture containing application&#10;&#10;Description automatically generated"/>
+                    <pic:cNvPr id="9" name="Picture 9" descr="Graphical user interface, text&#10;&#10;Description automatically generated"/>
                     <pic:cNvPicPr/>
                   </pic:nvPicPr>
                   <pic:blipFill>
@@ -431,7 +425,7 @@
                   <pic:spPr>
                     <a:xfrm>
                       <a:off x="0" y="0"/>
-                      <a:ext cx="13881585" cy="6773700"/>
+                      <a:ext cx="6858000" cy="3346450"/>
                     </a:xfrm>
                     <a:prstGeom prst="rect">
                       <a:avLst/>
@@ -440,24 +434,20 @@
                 </pic:pic>
               </a:graphicData>
             </a:graphic>
-            <wp14:sizeRelH relativeFrom="page">
-              <wp14:pctWidth>0</wp14:pctWidth>
-            </wp14:sizeRelH>
-            <wp14:sizeRelV relativeFrom="page">
-              <wp14:pctHeight>0</wp14:pctHeight>
-            </wp14:sizeRelV>
-          </wp:anchor>
+          </wp:inline>
         </w:drawing>
       </w:r>
-      <w:r>
-        <w:t>Complete Profile</w:t>
-      </w:r>
     </w:p>
     <w:p/>
-    <w:p/>
     <w:p>
       <w:r>
         <w:br w:type="page"/>
+      </w:r>
+    </w:p>
+    <w:p>
+      <w:r>
+        <w:lastRenderedPageBreak/>
+        <w:t>Update Profile</w:t>
       </w:r>
     </w:p>
     <w:p>
@@ -465,20 +455,11 @@
         <w:rPr>
           <w:noProof/>
         </w:rPr>
-        <w:lastRenderedPageBreak/>
         <w:drawing>
-          <wp:anchor distT="0" distB="0" distL="114300" distR="114300" simplePos="0" relativeHeight="251662336" behindDoc="1" locked="0" layoutInCell="1" allowOverlap="1" wp14:anchorId="009CA6A2" wp14:editId="66D2DF90">
-            <wp:simplePos x="0" y="0"/>
-            <wp:positionH relativeFrom="margin">
-              <wp:align>left</wp:align>
-            </wp:positionH>
-            <wp:positionV relativeFrom="paragraph">
-              <wp:posOffset>289238</wp:posOffset>
-            </wp:positionV>
-            <wp:extent cx="12971370" cy="6329548"/>
-            <wp:effectExtent l="0" t="0" r="1905" b="0"/>
-            <wp:wrapNone/>
-            <wp:docPr id="6" name="Picture 6" descr="A picture containing background pattern&#10;&#10;Description automatically generated"/>
+          <wp:inline distT="0" distB="0" distL="0" distR="0" wp14:anchorId="09E5F1FC" wp14:editId="117482ED">
+            <wp:extent cx="6858000" cy="3346450"/>
+            <wp:effectExtent l="0" t="0" r="0" b="6350"/>
+            <wp:docPr id="10" name="Picture 10"/>
             <wp:cNvGraphicFramePr>
               <a:graphicFrameLocks xmlns:a="http://schemas.openxmlformats.org/drawingml/2006/main" noChangeAspect="1"/>
             </wp:cNvGraphicFramePr>
@@ -486,7 +467,7 @@
               <a:graphicData uri="http://schemas.openxmlformats.org/drawingml/2006/picture">
                 <pic:pic xmlns:pic="http://schemas.openxmlformats.org/drawingml/2006/picture">
                   <pic:nvPicPr>
-                    <pic:cNvPr id="6" name="Picture 6" descr="A picture containing background pattern&#10;&#10;Description automatically generated"/>
+                    <pic:cNvPr id="10" name="Picture 10"/>
                     <pic:cNvPicPr/>
                   </pic:nvPicPr>
                   <pic:blipFill>
@@ -504,7 +485,7 @@
                   <pic:spPr>
                     <a:xfrm>
                       <a:off x="0" y="0"/>
-                      <a:ext cx="12971370" cy="6329548"/>
+                      <a:ext cx="6858000" cy="3346450"/>
                     </a:xfrm>
                     <a:prstGeom prst="rect">
                       <a:avLst/>
@@ -513,24 +494,20 @@
                 </pic:pic>
               </a:graphicData>
             </a:graphic>
-            <wp14:sizeRelH relativeFrom="page">
-              <wp14:pctWidth>0</wp14:pctWidth>
-            </wp14:sizeRelH>
-            <wp14:sizeRelV relativeFrom="page">
-              <wp14:pctHeight>0</wp14:pctHeight>
-            </wp14:sizeRelV>
-          </wp:anchor>
+          </wp:inline>
         </w:drawing>
       </w:r>
-      <w:r>
-        <w:t>Update Profile</w:t>
-      </w:r>
     </w:p>
     <w:p/>
-    <w:p/>
     <w:p>
       <w:r>
         <w:br w:type="page"/>
+      </w:r>
+    </w:p>
+    <w:p>
+      <w:r>
+        <w:lastRenderedPageBreak/>
+        <w:t>Fuel Quote Form</w:t>
       </w:r>
     </w:p>
     <w:p>
@@ -538,20 +515,11 @@
         <w:rPr>
           <w:noProof/>
         </w:rPr>
-        <w:lastRenderedPageBreak/>
         <w:drawing>
-          <wp:anchor distT="0" distB="0" distL="114300" distR="114300" simplePos="0" relativeHeight="251663360" behindDoc="1" locked="0" layoutInCell="1" allowOverlap="1" wp14:anchorId="091381B5" wp14:editId="29BDC276">
-            <wp:simplePos x="0" y="0"/>
-            <wp:positionH relativeFrom="column">
-              <wp:posOffset>5937</wp:posOffset>
-            </wp:positionH>
-            <wp:positionV relativeFrom="paragraph">
-              <wp:posOffset>289238</wp:posOffset>
-            </wp:positionV>
-            <wp:extent cx="12703669" cy="6198920"/>
-            <wp:effectExtent l="0" t="0" r="3175" b="0"/>
-            <wp:wrapNone/>
-            <wp:docPr id="7" name="Picture 7" descr="A picture containing shape&#10;&#10;Description automatically generated"/>
+          <wp:inline distT="0" distB="0" distL="0" distR="0" wp14:anchorId="041170D2" wp14:editId="120A7F93">
+            <wp:extent cx="6858000" cy="3346450"/>
+            <wp:effectExtent l="0" t="0" r="0" b="6350"/>
+            <wp:docPr id="11" name="Picture 11" descr="Graphical user interface, text&#10;&#10;Description automatically generated"/>
             <wp:cNvGraphicFramePr>
               <a:graphicFrameLocks xmlns:a="http://schemas.openxmlformats.org/drawingml/2006/main" noChangeAspect="1"/>
             </wp:cNvGraphicFramePr>
@@ -559,7 +527,7 @@
               <a:graphicData uri="http://schemas.openxmlformats.org/drawingml/2006/picture">
                 <pic:pic xmlns:pic="http://schemas.openxmlformats.org/drawingml/2006/picture">
                   <pic:nvPicPr>
-                    <pic:cNvPr id="7" name="Picture 7" descr="A picture containing shape&#10;&#10;Description automatically generated"/>
+                    <pic:cNvPr id="11" name="Picture 11" descr="Graphical user interface, text&#10;&#10;Description automatically generated"/>
                     <pic:cNvPicPr/>
                   </pic:nvPicPr>
                   <pic:blipFill>
@@ -577,7 +545,7 @@
                   <pic:spPr>
                     <a:xfrm>
                       <a:off x="0" y="0"/>
-                      <a:ext cx="12737098" cy="6215232"/>
+                      <a:ext cx="6858000" cy="3346450"/>
                     </a:xfrm>
                     <a:prstGeom prst="rect">
                       <a:avLst/>
@@ -586,24 +554,20 @@
                 </pic:pic>
               </a:graphicData>
             </a:graphic>
-            <wp14:sizeRelH relativeFrom="page">
-              <wp14:pctWidth>0</wp14:pctWidth>
-            </wp14:sizeRelH>
-            <wp14:sizeRelV relativeFrom="page">
-              <wp14:pctHeight>0</wp14:pctHeight>
-            </wp14:sizeRelV>
-          </wp:anchor>
+          </wp:inline>
         </w:drawing>
       </w:r>
-      <w:r>
-        <w:t>Fuel Quote Form</w:t>
-      </w:r>
     </w:p>
     <w:p/>
-    <w:p/>
     <w:p>
       <w:r>
         <w:br w:type="page"/>
+      </w:r>
+    </w:p>
+    <w:p>
+      <w:r>
+        <w:lastRenderedPageBreak/>
+        <w:t>Fuel Quote History</w:t>
       </w:r>
     </w:p>
     <w:p>
@@ -611,20 +575,11 @@
         <w:rPr>
           <w:noProof/>
         </w:rPr>
-        <w:lastRenderedPageBreak/>
         <w:drawing>
-          <wp:anchor distT="0" distB="0" distL="114300" distR="114300" simplePos="0" relativeHeight="251664384" behindDoc="1" locked="0" layoutInCell="1" allowOverlap="1" wp14:anchorId="45375399" wp14:editId="4C0D77CC">
-            <wp:simplePos x="0" y="0"/>
-            <wp:positionH relativeFrom="margin">
-              <wp:align>left</wp:align>
-            </wp:positionH>
-            <wp:positionV relativeFrom="paragraph">
-              <wp:posOffset>289237</wp:posOffset>
-            </wp:positionV>
-            <wp:extent cx="7690344" cy="3752603"/>
-            <wp:effectExtent l="0" t="0" r="6350" b="635"/>
-            <wp:wrapNone/>
-            <wp:docPr id="8" name="Picture 8" descr="Graphical user interface, application&#10;&#10;Description automatically generated"/>
+          <wp:inline distT="0" distB="0" distL="0" distR="0" wp14:anchorId="1C060E55" wp14:editId="09358065">
+            <wp:extent cx="6858000" cy="3346450"/>
+            <wp:effectExtent l="0" t="0" r="0" b="6350"/>
+            <wp:docPr id="12" name="Picture 12"/>
             <wp:cNvGraphicFramePr>
               <a:graphicFrameLocks xmlns:a="http://schemas.openxmlformats.org/drawingml/2006/main" noChangeAspect="1"/>
             </wp:cNvGraphicFramePr>
@@ -632,7 +587,7 @@
               <a:graphicData uri="http://schemas.openxmlformats.org/drawingml/2006/picture">
                 <pic:pic xmlns:pic="http://schemas.openxmlformats.org/drawingml/2006/picture">
                   <pic:nvPicPr>
-                    <pic:cNvPr id="8" name="Picture 8" descr="Graphical user interface, application&#10;&#10;Description automatically generated"/>
+                    <pic:cNvPr id="12" name="Picture 12"/>
                     <pic:cNvPicPr/>
                   </pic:nvPicPr>
                   <pic:blipFill>
@@ -650,7 +605,7 @@
                   <pic:spPr>
                     <a:xfrm>
                       <a:off x="0" y="0"/>
-                      <a:ext cx="7690344" cy="3752603"/>
+                      <a:ext cx="6858000" cy="3346450"/>
                     </a:xfrm>
                     <a:prstGeom prst="rect">
                       <a:avLst/>
@@ -659,20 +614,10 @@
                 </pic:pic>
               </a:graphicData>
             </a:graphic>
-            <wp14:sizeRelH relativeFrom="page">
-              <wp14:pctWidth>0</wp14:pctWidth>
-            </wp14:sizeRelH>
-            <wp14:sizeRelV relativeFrom="page">
-              <wp14:pctHeight>0</wp14:pctHeight>
-            </wp14:sizeRelV>
-          </wp:anchor>
+          </wp:inline>
         </w:drawing>
       </w:r>
-      <w:r>
-        <w:t>Fuel Quote History</w:t>
-      </w:r>
-    </w:p>
-    <w:p/>
+    </w:p>
     <w:p>
       <w:r>
         <w:br w:type="page"/>

</xml_diff>

<commit_message>
Style updates, fixed broken links
</commit_message>
<xml_diff>
--- a/assignment2_allAnswers.docx
+++ b/assignment2_allAnswers.docx
@@ -1,6 +1,6 @@
 
 <file path=word/document.xml><?xml version="1.0" encoding="utf-8"?>
-<w:document xmlns:wpc="http://schemas.microsoft.com/office/word/2010/wordprocessingCanvas" xmlns:cx="http://schemas.microsoft.com/office/drawing/2014/chartex" xmlns:cx1="http://schemas.microsoft.com/office/drawing/2015/9/8/chartex" xmlns:cx2="http://schemas.microsoft.com/office/drawing/2015/10/21/chartex" xmlns:cx3="http://schemas.microsoft.com/office/drawing/2016/5/9/chartex" xmlns:cx4="http://schemas.microsoft.com/office/drawing/2016/5/10/chartex" xmlns:cx5="http://schemas.microsoft.com/office/drawing/2016/5/11/chartex" xmlns:cx6="http://schemas.microsoft.com/office/drawing/2016/5/12/chartex" xmlns:cx7="http://schemas.microsoft.com/office/drawing/2016/5/13/chartex" xmlns:cx8="http://schemas.microsoft.com/office/drawing/2016/5/14/chartex" xmlns:mc="http://schemas.openxmlformats.org/markup-compatibility/2006" xmlns:aink="http://schemas.microsoft.com/office/drawing/2016/ink" xmlns:am3d="http://schemas.microsoft.com/office/drawing/2017/model3d" xmlns:o="urn:schemas-microsoft-com:office:office" xmlns:r="http://schemas.openxmlformats.org/officeDocument/2006/relationships" xmlns:m="http://schemas.openxmlformats.org/officeDocument/2006/math" xmlns:v="urn:schemas-microsoft-com:vml" xmlns:wp14="http://schemas.microsoft.com/office/word/2010/wordprocessingDrawing" xmlns:wp="http://schemas.openxmlformats.org/drawingml/2006/wordprocessingDrawing" xmlns:w10="urn:schemas-microsoft-com:office:word" xmlns:w="http://schemas.openxmlformats.org/wordprocessingml/2006/main" xmlns:w14="http://schemas.microsoft.com/office/word/2010/wordml" xmlns:w15="http://schemas.microsoft.com/office/word/2012/wordml" xmlns:w16cex="http://schemas.microsoft.com/office/word/2018/wordml/cex" xmlns:w16cid="http://schemas.microsoft.com/office/word/2016/wordml/cid" xmlns:w16="http://schemas.microsoft.com/office/word/2018/wordml" xmlns:w16se="http://schemas.microsoft.com/office/word/2015/wordml/symex" xmlns:wpg="http://schemas.microsoft.com/office/word/2010/wordprocessingGroup" xmlns:wpi="http://schemas.microsoft.com/office/word/2010/wordprocessingInk" xmlns:wne="http://schemas.microsoft.com/office/word/2006/wordml" xmlns:wps="http://schemas.microsoft.com/office/word/2010/wordprocessingShape" mc:Ignorable="w14 w15 w16se w16cid w16 w16cex wp14">
+<w:document xmlns:wpc="http://schemas.microsoft.com/office/word/2010/wordprocessingCanvas" xmlns:cx="http://schemas.microsoft.com/office/drawing/2014/chartex" xmlns:cx1="http://schemas.microsoft.com/office/drawing/2015/9/8/chartex" xmlns:cx2="http://schemas.microsoft.com/office/drawing/2015/10/21/chartex" xmlns:cx3="http://schemas.microsoft.com/office/drawing/2016/5/9/chartex" xmlns:cx4="http://schemas.microsoft.com/office/drawing/2016/5/10/chartex" xmlns:cx5="http://schemas.microsoft.com/office/drawing/2016/5/11/chartex" xmlns:cx6="http://schemas.microsoft.com/office/drawing/2016/5/12/chartex" xmlns:cx7="http://schemas.microsoft.com/office/drawing/2016/5/13/chartex" xmlns:cx8="http://schemas.microsoft.com/office/drawing/2016/5/14/chartex" xmlns:mc="http://schemas.openxmlformats.org/markup-compatibility/2006" xmlns:aink="http://schemas.microsoft.com/office/drawing/2016/ink" xmlns:am3d="http://schemas.microsoft.com/office/drawing/2017/model3d" xmlns:o="urn:schemas-microsoft-com:office:office" xmlns:r="http://schemas.openxmlformats.org/officeDocument/2006/relationships" xmlns:m="http://schemas.openxmlformats.org/officeDocument/2006/math" xmlns:v="urn:schemas-microsoft-com:vml" xmlns:wp14="http://schemas.microsoft.com/office/word/2010/wordprocessingDrawing" xmlns:wp="http://schemas.openxmlformats.org/drawingml/2006/wordprocessingDrawing" xmlns:w10="urn:schemas-microsoft-com:office:word" xmlns:w="http://schemas.openxmlformats.org/wordprocessingml/2006/main" xmlns:w14="http://schemas.microsoft.com/office/word/2010/wordml" xmlns:w15="http://schemas.microsoft.com/office/word/2012/wordml" xmlns:w16cid="http://schemas.microsoft.com/office/word/2016/wordml/cid" xmlns:w16se="http://schemas.microsoft.com/office/word/2015/wordml/symex" xmlns:wpg="http://schemas.microsoft.com/office/word/2010/wordprocessingGroup" xmlns:wpi="http://schemas.microsoft.com/office/word/2010/wordprocessingInk" xmlns:wne="http://schemas.microsoft.com/office/word/2006/wordml" xmlns:wps="http://schemas.microsoft.com/office/word/2010/wordprocessingShape" mc:Ignorable="w14 w15 w16se w16cid wp14">
   <w:body>
     <w:p>
       <w:pPr>
@@ -9,6 +9,11 @@
           <w:ilvl w:val="0"/>
           <w:numId w:val="19"/>
         </w:numPr>
+        <w:rPr>
+          <w:rStyle w:val="Hyperlink"/>
+          <w:color w:val="auto"/>
+          <w:u w:val="none"/>
+        </w:rPr>
       </w:pPr>
       <w:r>
         <w:t xml:space="preserve">GitHub repository link: </w:t>
@@ -25,6 +30,38 @@
     <w:p>
       <w:pPr>
         <w:pStyle w:val="ListParagraph"/>
+        <w:rPr>
+          <w:rStyle w:val="Hyperlink"/>
+        </w:rPr>
+      </w:pPr>
+    </w:p>
+    <w:p>
+      <w:pPr>
+        <w:ind w:left="720"/>
+        <w:rPr>
+          <w:color w:val="000000" w:themeColor="text1"/>
+        </w:rPr>
+      </w:pPr>
+      <w:r>
+        <w:rPr>
+          <w:rStyle w:val="Hyperlink"/>
+          <w:color w:val="000000" w:themeColor="text1"/>
+          <w:u w:val="none"/>
+        </w:rPr>
+        <w:t>landingpage.html</w:t>
+      </w:r>
+      <w:r>
+        <w:rPr>
+          <w:rStyle w:val="Hyperlink"/>
+          <w:color w:val="000000" w:themeColor="text1"/>
+          <w:u w:val="none"/>
+        </w:rPr>
+        <w:t xml:space="preserve"> is the entry point for the site. From there you can register or go to the log in page. Upon registration, you'll be prompted to complete your profile. If you instead choose the log in option, you'll be taken to the log in page. In either scenario, once you're registered or logged in, you're taken to the fuel quote form. Once there, you also have access to your quote history and profile as well as a logout option (which just takes you back to the login page).</w:t>
+      </w:r>
+    </w:p>
+    <w:p>
+      <w:pPr>
+        <w:pStyle w:val="ListParagraph"/>
       </w:pPr>
     </w:p>
     <w:p>
@@ -137,10 +174,43 @@
         <w:pStyle w:val="ListParagraph"/>
       </w:pPr>
       <w:r>
-        <w:t>David: Designed the html page for Client Profile Management</w:t>
-      </w:r>
-      <w:r>
-        <w:t>. Implemented the menu ribbon for logged in users and designed the style.css.</w:t>
+        <w:t>David: Designed the html page</w:t>
+      </w:r>
+      <w:r>
+        <w:t>s</w:t>
+      </w:r>
+      <w:r>
+        <w:t xml:space="preserve"> for Client Profile Management</w:t>
+      </w:r>
+      <w:r>
+        <w:t xml:space="preserve"> (complete and update)</w:t>
+      </w:r>
+      <w:r>
+        <w:t xml:space="preserve">. Implemented the </w:t>
+      </w:r>
+      <w:r>
+        <w:t xml:space="preserve">ribbon </w:t>
+      </w:r>
+      <w:r>
+        <w:t xml:space="preserve">menu for logged in users and designed the </w:t>
+      </w:r>
+      <w:r>
+        <w:t xml:space="preserve">CSS </w:t>
+      </w:r>
+      <w:r>
+        <w:t>style</w:t>
+      </w:r>
+      <w:r>
+        <w:t>sheet</w:t>
+      </w:r>
+      <w:r>
+        <w:t>.</w:t>
+      </w:r>
+      <w:r>
+        <w:t xml:space="preserve"> Made style adjustments to </w:t>
+      </w:r>
+      <w:r>
+        <w:t>the other pages as well.</w:t>
       </w:r>
     </w:p>
     <w:p>
@@ -166,23 +236,26 @@
       </w:r>
     </w:p>
     <w:p>
+      <w:pPr>
+        <w:ind w:left="720"/>
+      </w:pPr>
+      <w:r>
+        <w:t>Getting Started</w:t>
+      </w:r>
+    </w:p>
+    <w:p>
+      <w:pPr>
+        <w:jc w:val="center"/>
+      </w:pPr>
       <w:r>
         <w:rPr>
           <w:noProof/>
         </w:rPr>
         <w:drawing>
-          <wp:anchor distT="0" distB="0" distL="114300" distR="114300" simplePos="0" relativeHeight="251658240" behindDoc="1" locked="0" layoutInCell="1" allowOverlap="1" wp14:anchorId="3C6E8563" wp14:editId="463D4714">
-            <wp:simplePos x="0" y="0"/>
-            <wp:positionH relativeFrom="margin">
-              <wp:align>left</wp:align>
-            </wp:positionH>
-            <wp:positionV relativeFrom="paragraph">
-              <wp:posOffset>249172</wp:posOffset>
-            </wp:positionV>
-            <wp:extent cx="13963893" cy="6813862"/>
-            <wp:effectExtent l="0" t="0" r="0" b="6350"/>
-            <wp:wrapNone/>
-            <wp:docPr id="2" name="Picture 2"/>
+          <wp:inline distT="0" distB="0" distL="0" distR="0" wp14:anchorId="1D9C54DF" wp14:editId="11709F32">
+            <wp:extent cx="4838095" cy="4047619"/>
+            <wp:effectExtent l="0" t="0" r="635" b="0"/>
+            <wp:docPr id="4" name="Picture 4"/>
             <wp:cNvGraphicFramePr>
               <a:graphicFrameLocks xmlns:a="http://schemas.openxmlformats.org/drawingml/2006/main" noChangeAspect="1"/>
             </wp:cNvGraphicFramePr>
@@ -190,17 +263,11 @@
               <a:graphicData uri="http://schemas.openxmlformats.org/drawingml/2006/picture">
                 <pic:pic xmlns:pic="http://schemas.openxmlformats.org/drawingml/2006/picture">
                   <pic:nvPicPr>
-                    <pic:cNvPr id="2" name="Picture 2"/>
+                    <pic:cNvPr id="1" name=""/>
                     <pic:cNvPicPr/>
                   </pic:nvPicPr>
                   <pic:blipFill>
-                    <a:blip r:embed="rId9" cstate="print">
-                      <a:extLst>
-                        <a:ext uri="{28A0092B-C50C-407E-A947-70E740481C1C}">
-                          <a14:useLocalDpi xmlns:a14="http://schemas.microsoft.com/office/drawing/2010/main" val="0"/>
-                        </a:ext>
-                      </a:extLst>
-                    </a:blip>
+                    <a:blip r:embed="rId9"/>
                     <a:stretch>
                       <a:fillRect/>
                     </a:stretch>
@@ -208,164 +275,7 @@
                   <pic:spPr>
                     <a:xfrm>
                       <a:off x="0" y="0"/>
-                      <a:ext cx="13963893" cy="6813862"/>
-                    </a:xfrm>
-                    <a:prstGeom prst="rect">
-                      <a:avLst/>
-                    </a:prstGeom>
-                  </pic:spPr>
-                </pic:pic>
-              </a:graphicData>
-            </a:graphic>
-            <wp14:sizeRelH relativeFrom="page">
-              <wp14:pctWidth>0</wp14:pctWidth>
-            </wp14:sizeRelH>
-            <wp14:sizeRelV relativeFrom="page">
-              <wp14:pctHeight>0</wp14:pctHeight>
-            </wp14:sizeRelV>
-          </wp:anchor>
-        </w:drawing>
-      </w:r>
-      <w:r>
-        <w:t>Login / Sign Up</w:t>
-      </w:r>
-    </w:p>
-    <w:p/>
-    <w:p/>
-    <w:p/>
-    <w:p/>
-    <w:p/>
-    <w:p/>
-    <w:p/>
-    <w:p/>
-    <w:p/>
-    <w:p/>
-    <w:p/>
-    <w:p/>
-    <w:p/>
-    <w:p/>
-    <w:p/>
-    <w:p>
-      <w:r>
-        <w:br w:type="page"/>
-      </w:r>
-    </w:p>
-    <w:p>
-      <w:r>
-        <w:lastRenderedPageBreak/>
-        <w:t>Login</w:t>
-      </w:r>
-    </w:p>
-    <w:p>
-      <w:r>
-        <w:rPr>
-          <w:noProof/>
-        </w:rPr>
-        <w:drawing>
-          <wp:anchor distT="0" distB="0" distL="114300" distR="114300" simplePos="0" relativeHeight="251659264" behindDoc="1" locked="0" layoutInCell="1" allowOverlap="1" wp14:anchorId="1856C2E2" wp14:editId="2313DCEE">
-            <wp:simplePos x="0" y="0"/>
-            <wp:positionH relativeFrom="margin">
-              <wp:align>left</wp:align>
-            </wp:positionH>
-            <wp:positionV relativeFrom="paragraph">
-              <wp:posOffset>10543</wp:posOffset>
-            </wp:positionV>
-            <wp:extent cx="17690773" cy="8632442"/>
-            <wp:effectExtent l="0" t="0" r="6985" b="0"/>
-            <wp:wrapNone/>
-            <wp:docPr id="3" name="Picture 3" descr="A picture containing background pattern&#10;&#10;Description automatically generated"/>
-            <wp:cNvGraphicFramePr>
-              <a:graphicFrameLocks xmlns:a="http://schemas.openxmlformats.org/drawingml/2006/main" noChangeAspect="1"/>
-            </wp:cNvGraphicFramePr>
-            <a:graphic xmlns:a="http://schemas.openxmlformats.org/drawingml/2006/main">
-              <a:graphicData uri="http://schemas.openxmlformats.org/drawingml/2006/picture">
-                <pic:pic xmlns:pic="http://schemas.openxmlformats.org/drawingml/2006/picture">
-                  <pic:nvPicPr>
-                    <pic:cNvPr id="3" name="Picture 3" descr="A picture containing background pattern&#10;&#10;Description automatically generated"/>
-                    <pic:cNvPicPr/>
-                  </pic:nvPicPr>
-                  <pic:blipFill>
-                    <a:blip r:embed="rId10" cstate="print">
-                      <a:extLst>
-                        <a:ext uri="{28A0092B-C50C-407E-A947-70E740481C1C}">
-                          <a14:useLocalDpi xmlns:a14="http://schemas.microsoft.com/office/drawing/2010/main" val="0"/>
-                        </a:ext>
-                      </a:extLst>
-                    </a:blip>
-                    <a:stretch>
-                      <a:fillRect/>
-                    </a:stretch>
-                  </pic:blipFill>
-                  <pic:spPr>
-                    <a:xfrm>
-                      <a:off x="0" y="0"/>
-                      <a:ext cx="17690773" cy="8632442"/>
-                    </a:xfrm>
-                    <a:prstGeom prst="rect">
-                      <a:avLst/>
-                    </a:prstGeom>
-                  </pic:spPr>
-                </pic:pic>
-              </a:graphicData>
-            </a:graphic>
-            <wp14:sizeRelH relativeFrom="page">
-              <wp14:pctWidth>0</wp14:pctWidth>
-            </wp14:sizeRelH>
-            <wp14:sizeRelV relativeFrom="page">
-              <wp14:pctHeight>0</wp14:pctHeight>
-            </wp14:sizeRelV>
-          </wp:anchor>
-        </w:drawing>
-      </w:r>
-    </w:p>
-    <w:p/>
-    <w:p>
-      <w:r>
-        <w:br w:type="page"/>
-      </w:r>
-    </w:p>
-    <w:p>
-      <w:r>
-        <w:lastRenderedPageBreak/>
-        <w:t>Sign Up</w:t>
-      </w:r>
-    </w:p>
-    <w:p>
-      <w:r>
-        <w:rPr>
-          <w:noProof/>
-        </w:rPr>
-        <w:drawing>
-          <wp:inline distT="0" distB="0" distL="0" distR="0" wp14:anchorId="1CC48A11" wp14:editId="687E25D5">
-            <wp:extent cx="6858000" cy="3354070"/>
-            <wp:effectExtent l="0" t="0" r="0" b="0"/>
-            <wp:docPr id="1" name="Picture 1" descr="Graphical user interface, text, application, email&#10;&#10;Description automatically generated"/>
-            <wp:cNvGraphicFramePr>
-              <a:graphicFrameLocks xmlns:a="http://schemas.openxmlformats.org/drawingml/2006/main" noChangeAspect="1"/>
-            </wp:cNvGraphicFramePr>
-            <a:graphic xmlns:a="http://schemas.openxmlformats.org/drawingml/2006/main">
-              <a:graphicData uri="http://schemas.openxmlformats.org/drawingml/2006/picture">
-                <pic:pic xmlns:pic="http://schemas.openxmlformats.org/drawingml/2006/picture">
-                  <pic:nvPicPr>
-                    <pic:cNvPr id="1" name="Picture 1" descr="Graphical user interface, text, application, email&#10;&#10;Description automatically generated"/>
-                    <pic:cNvPicPr/>
-                  </pic:nvPicPr>
-                  <pic:blipFill>
-                    <a:blip r:embed="rId11">
-                      <a:extLst>
-                        <a:ext uri="{28A0092B-C50C-407E-A947-70E740481C1C}">
-                          <a14:useLocalDpi xmlns:a14="http://schemas.microsoft.com/office/drawing/2010/main" val="0"/>
-                        </a:ext>
-                      </a:extLst>
-                    </a:blip>
-                    <a:stretch>
-                      <a:fillRect/>
-                    </a:stretch>
-                  </pic:blipFill>
-                  <pic:spPr>
-                    <a:xfrm>
-                      <a:off x="0" y="0"/>
-                      <a:ext cx="6858000" cy="3354070"/>
+                      <a:ext cx="4838095" cy="4047619"/>
                     </a:xfrm>
                     <a:prstGeom prst="rect">
                       <a:avLst/>
@@ -380,26 +290,26 @@
     </w:p>
     <w:p/>
     <w:p>
-      <w:r>
-        <w:br w:type="page"/>
-      </w:r>
-    </w:p>
-    <w:p>
-      <w:r>
-        <w:lastRenderedPageBreak/>
-        <w:t>Complete Profile</w:t>
-      </w:r>
-    </w:p>
-    <w:p>
+      <w:pPr>
+        <w:ind w:left="720"/>
+      </w:pPr>
+      <w:r>
+        <w:t>Login</w:t>
+      </w:r>
+    </w:p>
+    <w:p>
+      <w:pPr>
+        <w:jc w:val="center"/>
+      </w:pPr>
       <w:r>
         <w:rPr>
           <w:noProof/>
         </w:rPr>
         <w:drawing>
-          <wp:inline distT="0" distB="0" distL="0" distR="0" wp14:anchorId="5D5C0509" wp14:editId="1C9442A4">
-            <wp:extent cx="6858000" cy="3346450"/>
-            <wp:effectExtent l="0" t="0" r="0" b="6350"/>
-            <wp:docPr id="9" name="Picture 9" descr="Graphical user interface, text&#10;&#10;Description automatically generated"/>
+          <wp:inline distT="0" distB="0" distL="0" distR="0" wp14:anchorId="60ABD059" wp14:editId="3A64CDCF">
+            <wp:extent cx="4752381" cy="2457143"/>
+            <wp:effectExtent l="0" t="0" r="0" b="635"/>
+            <wp:docPr id="7" name="Picture 7"/>
             <wp:cNvGraphicFramePr>
               <a:graphicFrameLocks xmlns:a="http://schemas.openxmlformats.org/drawingml/2006/main" noChangeAspect="1"/>
             </wp:cNvGraphicFramePr>
@@ -407,17 +317,11 @@
               <a:graphicData uri="http://schemas.openxmlformats.org/drawingml/2006/picture">
                 <pic:pic xmlns:pic="http://schemas.openxmlformats.org/drawingml/2006/picture">
                   <pic:nvPicPr>
-                    <pic:cNvPr id="9" name="Picture 9" descr="Graphical user interface, text&#10;&#10;Description automatically generated"/>
+                    <pic:cNvPr id="1" name=""/>
                     <pic:cNvPicPr/>
                   </pic:nvPicPr>
                   <pic:blipFill>
-                    <a:blip r:embed="rId12" cstate="print">
-                      <a:extLst>
-                        <a:ext uri="{28A0092B-C50C-407E-A947-70E740481C1C}">
-                          <a14:useLocalDpi xmlns:a14="http://schemas.microsoft.com/office/drawing/2010/main" val="0"/>
-                        </a:ext>
-                      </a:extLst>
-                    </a:blip>
+                    <a:blip r:embed="rId10"/>
                     <a:stretch>
                       <a:fillRect/>
                     </a:stretch>
@@ -425,7 +329,7 @@
                   <pic:spPr>
                     <a:xfrm>
                       <a:off x="0" y="0"/>
-                      <a:ext cx="6858000" cy="3346450"/>
+                      <a:ext cx="4752381" cy="2457143"/>
                     </a:xfrm>
                     <a:prstGeom prst="rect">
                       <a:avLst/>
@@ -438,28 +342,28 @@
         </w:drawing>
       </w:r>
     </w:p>
-    <w:p/>
-    <w:p>
-      <w:r>
-        <w:br w:type="page"/>
-      </w:r>
-    </w:p>
-    <w:p>
+    <w:p>
+      <w:pPr>
+        <w:ind w:left="720"/>
+      </w:pPr>
       <w:r>
         <w:lastRenderedPageBreak/>
-        <w:t>Update Profile</w:t>
-      </w:r>
-    </w:p>
-    <w:p>
+        <w:t>Complete / Update Profile</w:t>
+      </w:r>
+    </w:p>
+    <w:p>
+      <w:pPr>
+        <w:jc w:val="center"/>
+      </w:pPr>
       <w:r>
         <w:rPr>
           <w:noProof/>
         </w:rPr>
         <w:drawing>
-          <wp:inline distT="0" distB="0" distL="0" distR="0" wp14:anchorId="09E5F1FC" wp14:editId="117482ED">
-            <wp:extent cx="6858000" cy="3346450"/>
-            <wp:effectExtent l="0" t="0" r="0" b="6350"/>
-            <wp:docPr id="10" name="Picture 10"/>
+          <wp:inline distT="0" distB="0" distL="0" distR="0" wp14:anchorId="14C8649F" wp14:editId="66C8F709">
+            <wp:extent cx="5409524" cy="3723809"/>
+            <wp:effectExtent l="0" t="0" r="1270" b="0"/>
+            <wp:docPr id="1" name="Picture 1"/>
             <wp:cNvGraphicFramePr>
               <a:graphicFrameLocks xmlns:a="http://schemas.openxmlformats.org/drawingml/2006/main" noChangeAspect="1"/>
             </wp:cNvGraphicFramePr>
@@ -467,17 +371,11 @@
               <a:graphicData uri="http://schemas.openxmlformats.org/drawingml/2006/picture">
                 <pic:pic xmlns:pic="http://schemas.openxmlformats.org/drawingml/2006/picture">
                   <pic:nvPicPr>
-                    <pic:cNvPr id="10" name="Picture 10"/>
+                    <pic:cNvPr id="1" name=""/>
                     <pic:cNvPicPr/>
                   </pic:nvPicPr>
                   <pic:blipFill>
-                    <a:blip r:embed="rId13" cstate="print">
-                      <a:extLst>
-                        <a:ext uri="{28A0092B-C50C-407E-A947-70E740481C1C}">
-                          <a14:useLocalDpi xmlns:a14="http://schemas.microsoft.com/office/drawing/2010/main" val="0"/>
-                        </a:ext>
-                      </a:extLst>
-                    </a:blip>
+                    <a:blip r:embed="rId11"/>
                     <a:stretch>
                       <a:fillRect/>
                     </a:stretch>
@@ -485,7 +383,7 @@
                   <pic:spPr>
                     <a:xfrm>
                       <a:off x="0" y="0"/>
-                      <a:ext cx="6858000" cy="3346450"/>
+                      <a:ext cx="5409524" cy="3723809"/>
                     </a:xfrm>
                     <a:prstGeom prst="rect">
                       <a:avLst/>
@@ -498,28 +396,19 @@
         </w:drawing>
       </w:r>
     </w:p>
-    <w:p/>
-    <w:p>
-      <w:r>
-        <w:br w:type="page"/>
-      </w:r>
-    </w:p>
-    <w:p>
-      <w:r>
-        <w:lastRenderedPageBreak/>
-        <w:t>Fuel Quote Form</w:t>
-      </w:r>
-    </w:p>
-    <w:p>
+    <w:p>
+      <w:pPr>
+        <w:jc w:val="center"/>
+      </w:pPr>
       <w:r>
         <w:rPr>
           <w:noProof/>
         </w:rPr>
         <w:drawing>
-          <wp:inline distT="0" distB="0" distL="0" distR="0" wp14:anchorId="041170D2" wp14:editId="120A7F93">
-            <wp:extent cx="6858000" cy="3346450"/>
-            <wp:effectExtent l="0" t="0" r="0" b="6350"/>
-            <wp:docPr id="11" name="Picture 11" descr="Graphical user interface, text&#10;&#10;Description automatically generated"/>
+          <wp:inline distT="0" distB="0" distL="0" distR="0" wp14:anchorId="6BED8AB8" wp14:editId="12EFB294">
+            <wp:extent cx="5552381" cy="3676190"/>
+            <wp:effectExtent l="0" t="0" r="0" b="635"/>
+            <wp:docPr id="15" name="Picture 15"/>
             <wp:cNvGraphicFramePr>
               <a:graphicFrameLocks xmlns:a="http://schemas.openxmlformats.org/drawingml/2006/main" noChangeAspect="1"/>
             </wp:cNvGraphicFramePr>
@@ -527,17 +416,11 @@
               <a:graphicData uri="http://schemas.openxmlformats.org/drawingml/2006/picture">
                 <pic:pic xmlns:pic="http://schemas.openxmlformats.org/drawingml/2006/picture">
                   <pic:nvPicPr>
-                    <pic:cNvPr id="11" name="Picture 11" descr="Graphical user interface, text&#10;&#10;Description automatically generated"/>
+                    <pic:cNvPr id="1" name=""/>
                     <pic:cNvPicPr/>
                   </pic:nvPicPr>
                   <pic:blipFill>
-                    <a:blip r:embed="rId14" cstate="print">
-                      <a:extLst>
-                        <a:ext uri="{28A0092B-C50C-407E-A947-70E740481C1C}">
-                          <a14:useLocalDpi xmlns:a14="http://schemas.microsoft.com/office/drawing/2010/main" val="0"/>
-                        </a:ext>
-                      </a:extLst>
-                    </a:blip>
+                    <a:blip r:embed="rId12"/>
                     <a:stretch>
                       <a:fillRect/>
                     </a:stretch>
@@ -545,7 +428,7 @@
                   <pic:spPr>
                     <a:xfrm>
                       <a:off x="0" y="0"/>
-                      <a:ext cx="6858000" cy="3346450"/>
+                      <a:ext cx="5552381" cy="3676190"/>
                     </a:xfrm>
                     <a:prstGeom prst="rect">
                       <a:avLst/>
@@ -558,28 +441,33 @@
         </w:drawing>
       </w:r>
     </w:p>
-    <w:p/>
     <w:p>
       <w:r>
         <w:br w:type="page"/>
       </w:r>
     </w:p>
     <w:p>
+      <w:pPr>
+        <w:ind w:left="720"/>
+      </w:pPr>
       <w:r>
         <w:lastRenderedPageBreak/>
-        <w:t>Fuel Quote History</w:t>
-      </w:r>
-    </w:p>
-    <w:p>
+        <w:t>Fuel Quote Form</w:t>
+      </w:r>
+    </w:p>
+    <w:p>
+      <w:pPr>
+        <w:jc w:val="center"/>
+      </w:pPr>
       <w:r>
         <w:rPr>
           <w:noProof/>
         </w:rPr>
         <w:drawing>
-          <wp:inline distT="0" distB="0" distL="0" distR="0" wp14:anchorId="1C060E55" wp14:editId="09358065">
-            <wp:extent cx="6858000" cy="3346450"/>
-            <wp:effectExtent l="0" t="0" r="0" b="6350"/>
-            <wp:docPr id="12" name="Picture 12"/>
+          <wp:inline distT="0" distB="0" distL="0" distR="0" wp14:anchorId="5B4ACCF5" wp14:editId="5FA5CBF0">
+            <wp:extent cx="5380952" cy="3485714"/>
+            <wp:effectExtent l="0" t="0" r="0" b="635"/>
+            <wp:docPr id="14" name="Picture 14"/>
             <wp:cNvGraphicFramePr>
               <a:graphicFrameLocks xmlns:a="http://schemas.openxmlformats.org/drawingml/2006/main" noChangeAspect="1"/>
             </wp:cNvGraphicFramePr>
@@ -587,17 +475,11 @@
               <a:graphicData uri="http://schemas.openxmlformats.org/drawingml/2006/picture">
                 <pic:pic xmlns:pic="http://schemas.openxmlformats.org/drawingml/2006/picture">
                   <pic:nvPicPr>
-                    <pic:cNvPr id="12" name="Picture 12"/>
+                    <pic:cNvPr id="1" name=""/>
                     <pic:cNvPicPr/>
                   </pic:nvPicPr>
                   <pic:blipFill>
-                    <a:blip r:embed="rId15" cstate="print">
-                      <a:extLst>
-                        <a:ext uri="{28A0092B-C50C-407E-A947-70E740481C1C}">
-                          <a14:useLocalDpi xmlns:a14="http://schemas.microsoft.com/office/drawing/2010/main" val="0"/>
-                        </a:ext>
-                      </a:extLst>
-                    </a:blip>
+                    <a:blip r:embed="rId13"/>
                     <a:stretch>
                       <a:fillRect/>
                     </a:stretch>
@@ -605,7 +487,7 @@
                   <pic:spPr>
                     <a:xfrm>
                       <a:off x="0" y="0"/>
-                      <a:ext cx="6858000" cy="3346450"/>
+                      <a:ext cx="5380952" cy="3485714"/>
                     </a:xfrm>
                     <a:prstGeom prst="rect">
                       <a:avLst/>
@@ -619,6 +501,59 @@
       </w:r>
     </w:p>
     <w:p>
+      <w:pPr>
+        <w:ind w:left="720"/>
+      </w:pPr>
+      <w:r>
+        <w:t>Fuel Quote History</w:t>
+      </w:r>
+    </w:p>
+    <w:p>
+      <w:pPr>
+        <w:jc w:val="center"/>
+      </w:pPr>
+      <w:r>
+        <w:rPr>
+          <w:noProof/>
+        </w:rPr>
+        <w:drawing>
+          <wp:inline distT="0" distB="0" distL="0" distR="0" wp14:anchorId="3C924EAC" wp14:editId="4B2E6F0F">
+            <wp:extent cx="6858000" cy="1671955"/>
+            <wp:effectExtent l="0" t="0" r="0" b="4445"/>
+            <wp:docPr id="13" name="Picture 13"/>
+            <wp:cNvGraphicFramePr>
+              <a:graphicFrameLocks xmlns:a="http://schemas.openxmlformats.org/drawingml/2006/main" noChangeAspect="1"/>
+            </wp:cNvGraphicFramePr>
+            <a:graphic xmlns:a="http://schemas.openxmlformats.org/drawingml/2006/main">
+              <a:graphicData uri="http://schemas.openxmlformats.org/drawingml/2006/picture">
+                <pic:pic xmlns:pic="http://schemas.openxmlformats.org/drawingml/2006/picture">
+                  <pic:nvPicPr>
+                    <pic:cNvPr id="1" name=""/>
+                    <pic:cNvPicPr/>
+                  </pic:nvPicPr>
+                  <pic:blipFill>
+                    <a:blip r:embed="rId14"/>
+                    <a:stretch>
+                      <a:fillRect/>
+                    </a:stretch>
+                  </pic:blipFill>
+                  <pic:spPr>
+                    <a:xfrm>
+                      <a:off x="0" y="0"/>
+                      <a:ext cx="6858000" cy="1671955"/>
+                    </a:xfrm>
+                    <a:prstGeom prst="rect">
+                      <a:avLst/>
+                    </a:prstGeom>
+                  </pic:spPr>
+                </pic:pic>
+              </a:graphicData>
+            </a:graphic>
+          </wp:inline>
+        </w:drawing>
+      </w:r>
+    </w:p>
+    <w:p>
       <w:r>
         <w:br w:type="page"/>
       </w:r>
@@ -642,7 +577,7 @@
           <w:szCs w:val="21"/>
         </w:rPr>
       </w:pPr>
-      <w:hyperlink r:id="rId16" w:tgtFrame="_blank" w:tooltip="https://github.com/megant20/4353project" w:history="1">
+      <w:hyperlink r:id="rId15" w:tgtFrame="_blank" w:tooltip="https://github.com/megant20/4353project" w:history="1">
         <w:r>
           <w:rPr>
             <w:rStyle w:val="Hyperlink"/>
@@ -657,10 +592,45 @@
     <w:p>
       <w:pPr>
         <w:pStyle w:val="ListParagraph"/>
-      </w:pPr>
+        <w:ind w:left="0"/>
+      </w:pPr>
+      <w:r>
+        <w:t>REFERENCES</w:t>
+      </w:r>
+    </w:p>
+    <w:p>
+      <w:pPr>
+        <w:pStyle w:val="ListParagraph"/>
+      </w:pPr>
+      <w:hyperlink r:id="rId16" w:history="1">
+        <w:r>
+          <w:rPr>
+            <w:rStyle w:val="Hyperlink"/>
+          </w:rPr>
+          <w:t>https://cssdeck.com/labs/ribbonmenu</w:t>
+        </w:r>
+      </w:hyperlink>
+      <w:r>
+        <w:t xml:space="preserve"> </w:t>
+      </w:r>
+    </w:p>
+    <w:p>
+      <w:pPr>
+        <w:pStyle w:val="ListParagraph"/>
+      </w:pPr>
+      <w:hyperlink r:id="rId17" w:history="1">
+        <w:r>
+          <w:rPr>
+            <w:rStyle w:val="Hyperlink"/>
+          </w:rPr>
+          <w:t>https://www.w3schools.com/howto/howto_js_password_validation.asp</w:t>
+        </w:r>
+      </w:hyperlink>
+      <w:bookmarkStart w:id="0" w:name="_GoBack"/>
+      <w:bookmarkEnd w:id="0"/>
     </w:p>
     <w:sectPr>
-      <w:headerReference w:type="default" r:id="rId17"/>
+      <w:headerReference w:type="default" r:id="rId18"/>
       <w:pgSz w:w="12240" w:h="15840"/>
       <w:pgMar w:top="720" w:right="720" w:bottom="720" w:left="720" w:header="720" w:footer="720" w:gutter="0"/>
       <w:cols w:space="720"/>
@@ -671,7 +641,7 @@
 </file>
 
 <file path=word/endnotes.xml><?xml version="1.0" encoding="utf-8"?>
-<w:endnotes xmlns:wpc="http://schemas.microsoft.com/office/word/2010/wordprocessingCanvas" xmlns:cx="http://schemas.microsoft.com/office/drawing/2014/chartex" xmlns:cx1="http://schemas.microsoft.com/office/drawing/2015/9/8/chartex" xmlns:cx2="http://schemas.microsoft.com/office/drawing/2015/10/21/chartex" xmlns:cx3="http://schemas.microsoft.com/office/drawing/2016/5/9/chartex" xmlns:cx4="http://schemas.microsoft.com/office/drawing/2016/5/10/chartex" xmlns:cx5="http://schemas.microsoft.com/office/drawing/2016/5/11/chartex" xmlns:cx6="http://schemas.microsoft.com/office/drawing/2016/5/12/chartex" xmlns:cx7="http://schemas.microsoft.com/office/drawing/2016/5/13/chartex" xmlns:cx8="http://schemas.microsoft.com/office/drawing/2016/5/14/chartex" xmlns:mc="http://schemas.openxmlformats.org/markup-compatibility/2006" xmlns:aink="http://schemas.microsoft.com/office/drawing/2016/ink" xmlns:am3d="http://schemas.microsoft.com/office/drawing/2017/model3d" xmlns:o="urn:schemas-microsoft-com:office:office" xmlns:r="http://schemas.openxmlformats.org/officeDocument/2006/relationships" xmlns:m="http://schemas.openxmlformats.org/officeDocument/2006/math" xmlns:v="urn:schemas-microsoft-com:vml" xmlns:wp14="http://schemas.microsoft.com/office/word/2010/wordprocessingDrawing" xmlns:wp="http://schemas.openxmlformats.org/drawingml/2006/wordprocessingDrawing" xmlns:w10="urn:schemas-microsoft-com:office:word" xmlns:w="http://schemas.openxmlformats.org/wordprocessingml/2006/main" xmlns:w14="http://schemas.microsoft.com/office/word/2010/wordml" xmlns:w15="http://schemas.microsoft.com/office/word/2012/wordml" xmlns:w16cex="http://schemas.microsoft.com/office/word/2018/wordml/cex" xmlns:w16cid="http://schemas.microsoft.com/office/word/2016/wordml/cid" xmlns:w16="http://schemas.microsoft.com/office/word/2018/wordml" xmlns:w16se="http://schemas.microsoft.com/office/word/2015/wordml/symex" xmlns:wpg="http://schemas.microsoft.com/office/word/2010/wordprocessingGroup" xmlns:wpi="http://schemas.microsoft.com/office/word/2010/wordprocessingInk" xmlns:wne="http://schemas.microsoft.com/office/word/2006/wordml" xmlns:wps="http://schemas.microsoft.com/office/word/2010/wordprocessingShape" mc:Ignorable="w14 w15 w16se w16cid w16 w16cex wp14">
+<w:endnotes xmlns:wpc="http://schemas.microsoft.com/office/word/2010/wordprocessingCanvas" xmlns:cx="http://schemas.microsoft.com/office/drawing/2014/chartex" xmlns:cx1="http://schemas.microsoft.com/office/drawing/2015/9/8/chartex" xmlns:cx2="http://schemas.microsoft.com/office/drawing/2015/10/21/chartex" xmlns:cx3="http://schemas.microsoft.com/office/drawing/2016/5/9/chartex" xmlns:cx4="http://schemas.microsoft.com/office/drawing/2016/5/10/chartex" xmlns:cx5="http://schemas.microsoft.com/office/drawing/2016/5/11/chartex" xmlns:cx6="http://schemas.microsoft.com/office/drawing/2016/5/12/chartex" xmlns:cx7="http://schemas.microsoft.com/office/drawing/2016/5/13/chartex" xmlns:cx8="http://schemas.microsoft.com/office/drawing/2016/5/14/chartex" xmlns:mc="http://schemas.openxmlformats.org/markup-compatibility/2006" xmlns:aink="http://schemas.microsoft.com/office/drawing/2016/ink" xmlns:am3d="http://schemas.microsoft.com/office/drawing/2017/model3d" xmlns:o="urn:schemas-microsoft-com:office:office" xmlns:r="http://schemas.openxmlformats.org/officeDocument/2006/relationships" xmlns:m="http://schemas.openxmlformats.org/officeDocument/2006/math" xmlns:v="urn:schemas-microsoft-com:vml" xmlns:wp14="http://schemas.microsoft.com/office/word/2010/wordprocessingDrawing" xmlns:wp="http://schemas.openxmlformats.org/drawingml/2006/wordprocessingDrawing" xmlns:w10="urn:schemas-microsoft-com:office:word" xmlns:w="http://schemas.openxmlformats.org/wordprocessingml/2006/main" xmlns:w14="http://schemas.microsoft.com/office/word/2010/wordml" xmlns:w15="http://schemas.microsoft.com/office/word/2012/wordml" xmlns:w16cid="http://schemas.microsoft.com/office/word/2016/wordml/cid" xmlns:w16se="http://schemas.microsoft.com/office/word/2015/wordml/symex" xmlns:wpg="http://schemas.microsoft.com/office/word/2010/wordprocessingGroup" xmlns:wpi="http://schemas.microsoft.com/office/word/2010/wordprocessingInk" xmlns:wne="http://schemas.microsoft.com/office/word/2006/wordml" xmlns:wps="http://schemas.microsoft.com/office/word/2010/wordprocessingShape" mc:Ignorable="w14 w15 w16se w16cid wp14">
   <w:endnote w:type="separator" w:id="-1">
     <w:p>
       <w:pPr>
@@ -696,7 +666,7 @@
 </file>
 
 <file path=word/footnotes.xml><?xml version="1.0" encoding="utf-8"?>
-<w:footnotes xmlns:wpc="http://schemas.microsoft.com/office/word/2010/wordprocessingCanvas" xmlns:cx="http://schemas.microsoft.com/office/drawing/2014/chartex" xmlns:cx1="http://schemas.microsoft.com/office/drawing/2015/9/8/chartex" xmlns:cx2="http://schemas.microsoft.com/office/drawing/2015/10/21/chartex" xmlns:cx3="http://schemas.microsoft.com/office/drawing/2016/5/9/chartex" xmlns:cx4="http://schemas.microsoft.com/office/drawing/2016/5/10/chartex" xmlns:cx5="http://schemas.microsoft.com/office/drawing/2016/5/11/chartex" xmlns:cx6="http://schemas.microsoft.com/office/drawing/2016/5/12/chartex" xmlns:cx7="http://schemas.microsoft.com/office/drawing/2016/5/13/chartex" xmlns:cx8="http://schemas.microsoft.com/office/drawing/2016/5/14/chartex" xmlns:mc="http://schemas.openxmlformats.org/markup-compatibility/2006" xmlns:aink="http://schemas.microsoft.com/office/drawing/2016/ink" xmlns:am3d="http://schemas.microsoft.com/office/drawing/2017/model3d" xmlns:o="urn:schemas-microsoft-com:office:office" xmlns:r="http://schemas.openxmlformats.org/officeDocument/2006/relationships" xmlns:m="http://schemas.openxmlformats.org/officeDocument/2006/math" xmlns:v="urn:schemas-microsoft-com:vml" xmlns:wp14="http://schemas.microsoft.com/office/word/2010/wordprocessingDrawing" xmlns:wp="http://schemas.openxmlformats.org/drawingml/2006/wordprocessingDrawing" xmlns:w10="urn:schemas-microsoft-com:office:word" xmlns:w="http://schemas.openxmlformats.org/wordprocessingml/2006/main" xmlns:w14="http://schemas.microsoft.com/office/word/2010/wordml" xmlns:w15="http://schemas.microsoft.com/office/word/2012/wordml" xmlns:w16cex="http://schemas.microsoft.com/office/word/2018/wordml/cex" xmlns:w16cid="http://schemas.microsoft.com/office/word/2016/wordml/cid" xmlns:w16="http://schemas.microsoft.com/office/word/2018/wordml" xmlns:w16se="http://schemas.microsoft.com/office/word/2015/wordml/symex" xmlns:wpg="http://schemas.microsoft.com/office/word/2010/wordprocessingGroup" xmlns:wpi="http://schemas.microsoft.com/office/word/2010/wordprocessingInk" xmlns:wne="http://schemas.microsoft.com/office/word/2006/wordml" xmlns:wps="http://schemas.microsoft.com/office/word/2010/wordprocessingShape" mc:Ignorable="w14 w15 w16se w16cid w16 w16cex wp14">
+<w:footnotes xmlns:wpc="http://schemas.microsoft.com/office/word/2010/wordprocessingCanvas" xmlns:cx="http://schemas.microsoft.com/office/drawing/2014/chartex" xmlns:cx1="http://schemas.microsoft.com/office/drawing/2015/9/8/chartex" xmlns:cx2="http://schemas.microsoft.com/office/drawing/2015/10/21/chartex" xmlns:cx3="http://schemas.microsoft.com/office/drawing/2016/5/9/chartex" xmlns:cx4="http://schemas.microsoft.com/office/drawing/2016/5/10/chartex" xmlns:cx5="http://schemas.microsoft.com/office/drawing/2016/5/11/chartex" xmlns:cx6="http://schemas.microsoft.com/office/drawing/2016/5/12/chartex" xmlns:cx7="http://schemas.microsoft.com/office/drawing/2016/5/13/chartex" xmlns:cx8="http://schemas.microsoft.com/office/drawing/2016/5/14/chartex" xmlns:mc="http://schemas.openxmlformats.org/markup-compatibility/2006" xmlns:aink="http://schemas.microsoft.com/office/drawing/2016/ink" xmlns:am3d="http://schemas.microsoft.com/office/drawing/2017/model3d" xmlns:o="urn:schemas-microsoft-com:office:office" xmlns:r="http://schemas.openxmlformats.org/officeDocument/2006/relationships" xmlns:m="http://schemas.openxmlformats.org/officeDocument/2006/math" xmlns:v="urn:schemas-microsoft-com:vml" xmlns:wp14="http://schemas.microsoft.com/office/word/2010/wordprocessingDrawing" xmlns:wp="http://schemas.openxmlformats.org/drawingml/2006/wordprocessingDrawing" xmlns:w10="urn:schemas-microsoft-com:office:word" xmlns:w="http://schemas.openxmlformats.org/wordprocessingml/2006/main" xmlns:w14="http://schemas.microsoft.com/office/word/2010/wordml" xmlns:w15="http://schemas.microsoft.com/office/word/2012/wordml" xmlns:w16cid="http://schemas.microsoft.com/office/word/2016/wordml/cid" xmlns:w16se="http://schemas.microsoft.com/office/word/2015/wordml/symex" xmlns:wpg="http://schemas.microsoft.com/office/word/2010/wordprocessingGroup" xmlns:wpi="http://schemas.microsoft.com/office/word/2010/wordprocessingInk" xmlns:wne="http://schemas.microsoft.com/office/word/2006/wordml" xmlns:wps="http://schemas.microsoft.com/office/word/2010/wordprocessingShape" mc:Ignorable="w14 w15 w16se w16cid wp14">
   <w:footnote w:type="separator" w:id="-1">
     <w:p>
       <w:pPr>
@@ -721,7 +691,7 @@
 </file>
 
 <file path=word/header1.xml><?xml version="1.0" encoding="utf-8"?>
-<w:hdr xmlns:wpc="http://schemas.microsoft.com/office/word/2010/wordprocessingCanvas" xmlns:cx="http://schemas.microsoft.com/office/drawing/2014/chartex" xmlns:cx1="http://schemas.microsoft.com/office/drawing/2015/9/8/chartex" xmlns:cx2="http://schemas.microsoft.com/office/drawing/2015/10/21/chartex" xmlns:cx3="http://schemas.microsoft.com/office/drawing/2016/5/9/chartex" xmlns:cx4="http://schemas.microsoft.com/office/drawing/2016/5/10/chartex" xmlns:cx5="http://schemas.microsoft.com/office/drawing/2016/5/11/chartex" xmlns:cx6="http://schemas.microsoft.com/office/drawing/2016/5/12/chartex" xmlns:cx7="http://schemas.microsoft.com/office/drawing/2016/5/13/chartex" xmlns:cx8="http://schemas.microsoft.com/office/drawing/2016/5/14/chartex" xmlns:mc="http://schemas.openxmlformats.org/markup-compatibility/2006" xmlns:aink="http://schemas.microsoft.com/office/drawing/2016/ink" xmlns:am3d="http://schemas.microsoft.com/office/drawing/2017/model3d" xmlns:o="urn:schemas-microsoft-com:office:office" xmlns:r="http://schemas.openxmlformats.org/officeDocument/2006/relationships" xmlns:m="http://schemas.openxmlformats.org/officeDocument/2006/math" xmlns:v="urn:schemas-microsoft-com:vml" xmlns:wp14="http://schemas.microsoft.com/office/word/2010/wordprocessingDrawing" xmlns:wp="http://schemas.openxmlformats.org/drawingml/2006/wordprocessingDrawing" xmlns:w10="urn:schemas-microsoft-com:office:word" xmlns:w="http://schemas.openxmlformats.org/wordprocessingml/2006/main" xmlns:w14="http://schemas.microsoft.com/office/word/2010/wordml" xmlns:w15="http://schemas.microsoft.com/office/word/2012/wordml" xmlns:w16cex="http://schemas.microsoft.com/office/word/2018/wordml/cex" xmlns:w16cid="http://schemas.microsoft.com/office/word/2016/wordml/cid" xmlns:w16="http://schemas.microsoft.com/office/word/2018/wordml" xmlns:w16se="http://schemas.microsoft.com/office/word/2015/wordml/symex" xmlns:wpg="http://schemas.microsoft.com/office/word/2010/wordprocessingGroup" xmlns:wpi="http://schemas.microsoft.com/office/word/2010/wordprocessingInk" xmlns:wne="http://schemas.microsoft.com/office/word/2006/wordml" xmlns:wps="http://schemas.microsoft.com/office/word/2010/wordprocessingShape" mc:Ignorable="w14 w15 w16se w16cid w16 w16cex wp14">
+<w:hdr xmlns:wpc="http://schemas.microsoft.com/office/word/2010/wordprocessingCanvas" xmlns:cx="http://schemas.microsoft.com/office/drawing/2014/chartex" xmlns:cx1="http://schemas.microsoft.com/office/drawing/2015/9/8/chartex" xmlns:cx2="http://schemas.microsoft.com/office/drawing/2015/10/21/chartex" xmlns:cx3="http://schemas.microsoft.com/office/drawing/2016/5/9/chartex" xmlns:cx4="http://schemas.microsoft.com/office/drawing/2016/5/10/chartex" xmlns:cx5="http://schemas.microsoft.com/office/drawing/2016/5/11/chartex" xmlns:cx6="http://schemas.microsoft.com/office/drawing/2016/5/12/chartex" xmlns:cx7="http://schemas.microsoft.com/office/drawing/2016/5/13/chartex" xmlns:cx8="http://schemas.microsoft.com/office/drawing/2016/5/14/chartex" xmlns:mc="http://schemas.openxmlformats.org/markup-compatibility/2006" xmlns:aink="http://schemas.microsoft.com/office/drawing/2016/ink" xmlns:am3d="http://schemas.microsoft.com/office/drawing/2017/model3d" xmlns:o="urn:schemas-microsoft-com:office:office" xmlns:r="http://schemas.openxmlformats.org/officeDocument/2006/relationships" xmlns:m="http://schemas.openxmlformats.org/officeDocument/2006/math" xmlns:v="urn:schemas-microsoft-com:vml" xmlns:wp14="http://schemas.microsoft.com/office/word/2010/wordprocessingDrawing" xmlns:wp="http://schemas.openxmlformats.org/drawingml/2006/wordprocessingDrawing" xmlns:w10="urn:schemas-microsoft-com:office:word" xmlns:w="http://schemas.openxmlformats.org/wordprocessingml/2006/main" xmlns:w14="http://schemas.microsoft.com/office/word/2010/wordml" xmlns:w15="http://schemas.microsoft.com/office/word/2012/wordml" xmlns:w16cid="http://schemas.microsoft.com/office/word/2016/wordml/cid" xmlns:w16se="http://schemas.microsoft.com/office/word/2015/wordml/symex" xmlns:wpg="http://schemas.microsoft.com/office/word/2010/wordprocessingGroup" xmlns:wpi="http://schemas.microsoft.com/office/word/2010/wordprocessingInk" xmlns:wne="http://schemas.microsoft.com/office/word/2006/wordml" xmlns:wps="http://schemas.microsoft.com/office/word/2010/wordprocessingShape" mc:Ignorable="w14 w15 w16se w16cid wp14">
   <w:tbl>
     <w:tblPr>
       <w:tblStyle w:val="TableGrid"/>
@@ -832,7 +802,7 @@
             <w:t xml:space="preserve">February </w:t>
           </w:r>
           <w:r>
-            <w:t>11</w:t>
+            <w:t>25</w:t>
           </w:r>
           <w:r>
             <w:t>, 2021</w:t>
@@ -926,7 +896,7 @@
 </file>
 
 <file path=word/numbering.xml><?xml version="1.0" encoding="utf-8"?>
-<w:numbering xmlns:wpc="http://schemas.microsoft.com/office/word/2010/wordprocessingCanvas" xmlns:cx="http://schemas.microsoft.com/office/drawing/2014/chartex" xmlns:cx1="http://schemas.microsoft.com/office/drawing/2015/9/8/chartex" xmlns:cx2="http://schemas.microsoft.com/office/drawing/2015/10/21/chartex" xmlns:cx3="http://schemas.microsoft.com/office/drawing/2016/5/9/chartex" xmlns:cx4="http://schemas.microsoft.com/office/drawing/2016/5/10/chartex" xmlns:cx5="http://schemas.microsoft.com/office/drawing/2016/5/11/chartex" xmlns:cx6="http://schemas.microsoft.com/office/drawing/2016/5/12/chartex" xmlns:cx7="http://schemas.microsoft.com/office/drawing/2016/5/13/chartex" xmlns:cx8="http://schemas.microsoft.com/office/drawing/2016/5/14/chartex" xmlns:mc="http://schemas.openxmlformats.org/markup-compatibility/2006" xmlns:aink="http://schemas.microsoft.com/office/drawing/2016/ink" xmlns:am3d="http://schemas.microsoft.com/office/drawing/2017/model3d" xmlns:o="urn:schemas-microsoft-com:office:office" xmlns:r="http://schemas.openxmlformats.org/officeDocument/2006/relationships" xmlns:m="http://schemas.openxmlformats.org/officeDocument/2006/math" xmlns:v="urn:schemas-microsoft-com:vml" xmlns:wp14="http://schemas.microsoft.com/office/word/2010/wordprocessingDrawing" xmlns:wp="http://schemas.openxmlformats.org/drawingml/2006/wordprocessingDrawing" xmlns:w10="urn:schemas-microsoft-com:office:word" xmlns:w="http://schemas.openxmlformats.org/wordprocessingml/2006/main" xmlns:w14="http://schemas.microsoft.com/office/word/2010/wordml" xmlns:w15="http://schemas.microsoft.com/office/word/2012/wordml" xmlns:w16cex="http://schemas.microsoft.com/office/word/2018/wordml/cex" xmlns:w16cid="http://schemas.microsoft.com/office/word/2016/wordml/cid" xmlns:w16="http://schemas.microsoft.com/office/word/2018/wordml" xmlns:w16se="http://schemas.microsoft.com/office/word/2015/wordml/symex" xmlns:wpg="http://schemas.microsoft.com/office/word/2010/wordprocessingGroup" xmlns:wpi="http://schemas.microsoft.com/office/word/2010/wordprocessingInk" xmlns:wne="http://schemas.microsoft.com/office/word/2006/wordml" xmlns:wps="http://schemas.microsoft.com/office/word/2010/wordprocessingShape" mc:Ignorable="w14 w15 w16se w16cid w16 w16cex wp14">
+<w:numbering xmlns:wpc="http://schemas.microsoft.com/office/word/2010/wordprocessingCanvas" xmlns:cx="http://schemas.microsoft.com/office/drawing/2014/chartex" xmlns:cx1="http://schemas.microsoft.com/office/drawing/2015/9/8/chartex" xmlns:cx2="http://schemas.microsoft.com/office/drawing/2015/10/21/chartex" xmlns:cx3="http://schemas.microsoft.com/office/drawing/2016/5/9/chartex" xmlns:cx4="http://schemas.microsoft.com/office/drawing/2016/5/10/chartex" xmlns:cx5="http://schemas.microsoft.com/office/drawing/2016/5/11/chartex" xmlns:cx6="http://schemas.microsoft.com/office/drawing/2016/5/12/chartex" xmlns:cx7="http://schemas.microsoft.com/office/drawing/2016/5/13/chartex" xmlns:cx8="http://schemas.microsoft.com/office/drawing/2016/5/14/chartex" xmlns:mc="http://schemas.openxmlformats.org/markup-compatibility/2006" xmlns:aink="http://schemas.microsoft.com/office/drawing/2016/ink" xmlns:am3d="http://schemas.microsoft.com/office/drawing/2017/model3d" xmlns:o="urn:schemas-microsoft-com:office:office" xmlns:r="http://schemas.openxmlformats.org/officeDocument/2006/relationships" xmlns:m="http://schemas.openxmlformats.org/officeDocument/2006/math" xmlns:v="urn:schemas-microsoft-com:vml" xmlns:wp14="http://schemas.microsoft.com/office/word/2010/wordprocessingDrawing" xmlns:wp="http://schemas.openxmlformats.org/drawingml/2006/wordprocessingDrawing" xmlns:w10="urn:schemas-microsoft-com:office:word" xmlns:w="http://schemas.openxmlformats.org/wordprocessingml/2006/main" xmlns:w14="http://schemas.microsoft.com/office/word/2010/wordml" xmlns:w15="http://schemas.microsoft.com/office/word/2012/wordml" xmlns:w16cid="http://schemas.microsoft.com/office/word/2016/wordml/cid" xmlns:w16se="http://schemas.microsoft.com/office/word/2015/wordml/symex" xmlns:wpg="http://schemas.microsoft.com/office/word/2010/wordprocessingGroup" xmlns:wpi="http://schemas.microsoft.com/office/word/2010/wordprocessingInk" xmlns:wne="http://schemas.microsoft.com/office/word/2006/wordml" xmlns:wps="http://schemas.microsoft.com/office/word/2010/wordprocessingShape" mc:Ignorable="w14 w15 w16se w16cid wp14">
   <w:abstractNum w:abstractNumId="0" w15:restartNumberingAfterBreak="0">
     <w:nsid w:val="09AA5EDD"/>
     <w:multiLevelType w:val="hybridMultilevel"/>
@@ -2673,7 +2643,7 @@
 </file>
 
 <file path=word/styles.xml><?xml version="1.0" encoding="utf-8"?>
-<w:styles xmlns:mc="http://schemas.openxmlformats.org/markup-compatibility/2006" xmlns:r="http://schemas.openxmlformats.org/officeDocument/2006/relationships" xmlns:w="http://schemas.openxmlformats.org/wordprocessingml/2006/main" xmlns:w14="http://schemas.microsoft.com/office/word/2010/wordml" xmlns:w15="http://schemas.microsoft.com/office/word/2012/wordml" xmlns:w16cex="http://schemas.microsoft.com/office/word/2018/wordml/cex" xmlns:w16cid="http://schemas.microsoft.com/office/word/2016/wordml/cid" xmlns:w16="http://schemas.microsoft.com/office/word/2018/wordml" xmlns:w16se="http://schemas.microsoft.com/office/word/2015/wordml/symex" mc:Ignorable="w14 w15 w16se w16cid w16 w16cex">
+<w:styles xmlns:mc="http://schemas.openxmlformats.org/markup-compatibility/2006" xmlns:r="http://schemas.openxmlformats.org/officeDocument/2006/relationships" xmlns:w="http://schemas.openxmlformats.org/wordprocessingml/2006/main" xmlns:w14="http://schemas.microsoft.com/office/word/2010/wordml" xmlns:w15="http://schemas.microsoft.com/office/word/2012/wordml" xmlns:w16cid="http://schemas.microsoft.com/office/word/2016/wordml/cid" xmlns:w16se="http://schemas.microsoft.com/office/word/2015/wordml/symex" mc:Ignorable="w14 w15 w16se w16cid">
   <w:docDefaults>
     <w:rPrDefault>
       <w:rPr>
@@ -2689,7 +2659,7 @@
       </w:pPr>
     </w:pPrDefault>
   </w:docDefaults>
-  <w:latentStyles w:defLockedState="0" w:defUIPriority="99" w:defSemiHidden="0" w:defUnhideWhenUsed="0" w:defQFormat="0" w:count="376">
+  <w:latentStyles w:defLockedState="0" w:defUIPriority="99" w:defSemiHidden="0" w:defUnhideWhenUsed="0" w:defQFormat="0" w:count="377">
     <w:lsdException w:name="Normal" w:uiPriority="0" w:qFormat="1"/>
     <w:lsdException w:name="heading 1" w:uiPriority="9" w:qFormat="1"/>
     <w:lsdException w:name="heading 2" w:semiHidden="1" w:uiPriority="9" w:unhideWhenUsed="1" w:qFormat="1"/>
@@ -2795,7 +2765,6 @@
     <w:lsdException w:name="HTML Sample" w:semiHidden="1" w:unhideWhenUsed="1"/>
     <w:lsdException w:name="HTML Typewriter" w:semiHidden="1" w:unhideWhenUsed="1"/>
     <w:lsdException w:name="HTML Variable" w:semiHidden="1" w:unhideWhenUsed="1"/>
-    <w:lsdException w:name="Normal Table" w:semiHidden="1" w:unhideWhenUsed="1"/>
     <w:lsdException w:name="annotation subject" w:semiHidden="1" w:unhideWhenUsed="1"/>
     <w:lsdException w:name="No List" w:semiHidden="1" w:unhideWhenUsed="1"/>
     <w:lsdException w:name="Outline List 1" w:semiHidden="1" w:unhideWhenUsed="1"/>
@@ -2842,10 +2811,8 @@
     <w:lsdException w:name="Table Subtle 2" w:semiHidden="1" w:unhideWhenUsed="1"/>
     <w:lsdException w:name="Table Web 1" w:semiHidden="1" w:unhideWhenUsed="1"/>
     <w:lsdException w:name="Table Web 2" w:semiHidden="1" w:unhideWhenUsed="1"/>
-    <w:lsdException w:name="Table Web 3" w:semiHidden="1" w:unhideWhenUsed="1"/>
     <w:lsdException w:name="Balloon Text" w:semiHidden="1" w:unhideWhenUsed="1"/>
     <w:lsdException w:name="Table Grid" w:uiPriority="39"/>
-    <w:lsdException w:name="Table Theme" w:semiHidden="1" w:unhideWhenUsed="1"/>
     <w:lsdException w:name="Placeholder Text" w:semiHidden="1"/>
     <w:lsdException w:name="No Spacing" w:uiPriority="1" w:qFormat="1"/>
     <w:lsdException w:name="Light Shading" w:uiPriority="60"/>
@@ -3066,6 +3033,7 @@
     <w:lsdException w:name="Hashtag" w:semiHidden="1" w:unhideWhenUsed="1"/>
     <w:lsdException w:name="Unresolved Mention" w:semiHidden="1" w:unhideWhenUsed="1"/>
     <w:lsdException w:name="Smart Link" w:semiHidden="1" w:unhideWhenUsed="1"/>
+    <w:lsdException w:name="Smart Link Error" w:semiHidden="1" w:unhideWhenUsed="1"/>
   </w:latentStyles>
   <w:style w:type="paragraph" w:default="1" w:styleId="Normal">
     <w:name w:val="Normal"/>
@@ -3524,7 +3492,7 @@
 </file>
 
 <file path=customXml/itemProps1.xml><?xml version="1.0" encoding="utf-8"?>
-<ds:datastoreItem xmlns:ds="http://schemas.openxmlformats.org/officeDocument/2006/customXml" ds:itemID="{925192E4-4273-49C1-9BCA-5F26CB637B08}">
+<ds:datastoreItem xmlns:ds="http://schemas.openxmlformats.org/officeDocument/2006/customXml" ds:itemID="{6ECB95B8-4948-4B36-B576-F1EE00E4E94E}">
   <ds:schemaRefs>
     <ds:schemaRef ds:uri="http://schemas.openxmlformats.org/officeDocument/2006/bibliography"/>
   </ds:schemaRefs>

</xml_diff>